<commit_message>
commit de prueba instituto
</commit_message>
<xml_diff>
--- a/Ejercicio 1.docx
+++ b/Ejercicio 1.docx
@@ -130,15 +130,43 @@
           <w:b/>
         </w:rPr>
       </w:pPr>
+    </w:p>
+    <w:p>
+      <w:r>
+        <w:t xml:space="preserve">En visual </w:t>
+      </w:r>
+      <w:proofErr w:type="spellStart"/>
+      <w:r>
+        <w:t>studio</w:t>
+      </w:r>
+      <w:proofErr w:type="spellEnd"/>
+      <w:r>
+        <w:t xml:space="preserve"> </w:t>
+      </w:r>
+      <w:proofErr w:type="spellStart"/>
+      <w:r>
+        <w:t>Code</w:t>
+      </w:r>
+      <w:proofErr w:type="spellEnd"/>
+      <w:r>
+        <w:t>, seleccionamos “Abrir Carpeta” y seleccionamos nuestra carpeta donde haremos el repositorio.</w:t>
+      </w:r>
+    </w:p>
+    <w:p>
+      <w:pPr>
+        <w:rPr>
+          <w:b/>
+        </w:rPr>
+      </w:pPr>
       <w:r>
         <w:rPr>
           <w:b/>
         </w:rPr>
         <w:drawing>
-          <wp:inline distT="0" distB="0" distL="0" distR="0" wp14:anchorId="3EFD0388" wp14:editId="6BA366E4">
-            <wp:extent cx="5400040" cy="1658620"/>
-            <wp:effectExtent l="0" t="0" r="0" b="0"/>
-            <wp:docPr id="1" name="Imagen 1"/>
+          <wp:inline distT="0" distB="0" distL="0" distR="0" wp14:anchorId="5D1E3474" wp14:editId="6ACF2D64">
+            <wp:extent cx="3408181" cy="2162175"/>
+            <wp:effectExtent l="0" t="0" r="1905" b="0"/>
+            <wp:docPr id="3" name="Imagen 3"/>
             <wp:cNvGraphicFramePr>
               <a:graphicFrameLocks xmlns:a="http://schemas.openxmlformats.org/drawingml/2006/main" noChangeAspect="1"/>
             </wp:cNvGraphicFramePr>
@@ -158,6 +186,133 @@
                   <pic:spPr>
                     <a:xfrm>
                       <a:off x="0" y="0"/>
+                      <a:ext cx="3420123" cy="2169751"/>
+                    </a:xfrm>
+                    <a:prstGeom prst="rect">
+                      <a:avLst/>
+                    </a:prstGeom>
+                  </pic:spPr>
+                </pic:pic>
+              </a:graphicData>
+            </a:graphic>
+          </wp:inline>
+        </w:drawing>
+      </w:r>
+    </w:p>
+    <w:p>
+      <w:pPr>
+        <w:rPr>
+          <w:b/>
+        </w:rPr>
+      </w:pPr>
+    </w:p>
+    <w:p>
+      <w:r>
+        <w:t xml:space="preserve">Creamos un nuevo archivo </w:t>
+      </w:r>
+      <w:proofErr w:type="spellStart"/>
+      <w:r>
+        <w:t>html</w:t>
+      </w:r>
+      <w:proofErr w:type="spellEnd"/>
+    </w:p>
+    <w:p>
+      <w:pPr>
+        <w:rPr>
+          <w:b/>
+        </w:rPr>
+      </w:pPr>
+      <w:r>
+        <w:rPr>
+          <w:b/>
+        </w:rPr>
+        <w:drawing>
+          <wp:inline distT="0" distB="0" distL="0" distR="0" wp14:anchorId="1A94CF4B" wp14:editId="59E11EA0">
+            <wp:extent cx="2467319" cy="438211"/>
+            <wp:effectExtent l="0" t="0" r="9525" b="0"/>
+            <wp:docPr id="4" name="Imagen 4"/>
+            <wp:cNvGraphicFramePr>
+              <a:graphicFrameLocks xmlns:a="http://schemas.openxmlformats.org/drawingml/2006/main" noChangeAspect="1"/>
+            </wp:cNvGraphicFramePr>
+            <a:graphic xmlns:a="http://schemas.openxmlformats.org/drawingml/2006/main">
+              <a:graphicData uri="http://schemas.openxmlformats.org/drawingml/2006/picture">
+                <pic:pic xmlns:pic="http://schemas.openxmlformats.org/drawingml/2006/picture">
+                  <pic:nvPicPr>
+                    <pic:cNvPr id="1" name=""/>
+                    <pic:cNvPicPr/>
+                  </pic:nvPicPr>
+                  <pic:blipFill>
+                    <a:blip r:embed="rId5"/>
+                    <a:stretch>
+                      <a:fillRect/>
+                    </a:stretch>
+                  </pic:blipFill>
+                  <pic:spPr>
+                    <a:xfrm>
+                      <a:off x="0" y="0"/>
+                      <a:ext cx="2467319" cy="438211"/>
+                    </a:xfrm>
+                    <a:prstGeom prst="rect">
+                      <a:avLst/>
+                    </a:prstGeom>
+                  </pic:spPr>
+                </pic:pic>
+              </a:graphicData>
+            </a:graphic>
+          </wp:inline>
+        </w:drawing>
+      </w:r>
+    </w:p>
+    <w:p>
+      <w:r>
+        <w:t>Introducimos nuestro</w:t>
+      </w:r>
+      <w:r>
+        <w:t xml:space="preserve"> código </w:t>
+      </w:r>
+      <w:proofErr w:type="spellStart"/>
+      <w:r>
+        <w:t>html</w:t>
+      </w:r>
+      <w:proofErr w:type="spellEnd"/>
+      <w:r>
+        <w:t xml:space="preserve"> </w:t>
+      </w:r>
+    </w:p>
+    <w:p>
+      <w:pPr>
+        <w:rPr>
+          <w:b/>
+        </w:rPr>
+      </w:pPr>
+      <w:r>
+        <w:rPr>
+          <w:b/>
+        </w:rPr>
+        <w:drawing>
+          <wp:inline distT="0" distB="0" distL="0" distR="0" wp14:anchorId="3EFD0388" wp14:editId="6BA366E4">
+            <wp:extent cx="5400040" cy="1658620"/>
+            <wp:effectExtent l="0" t="0" r="0" b="0"/>
+            <wp:docPr id="1" name="Imagen 1"/>
+            <wp:cNvGraphicFramePr>
+              <a:graphicFrameLocks xmlns:a="http://schemas.openxmlformats.org/drawingml/2006/main" noChangeAspect="1"/>
+            </wp:cNvGraphicFramePr>
+            <a:graphic xmlns:a="http://schemas.openxmlformats.org/drawingml/2006/main">
+              <a:graphicData uri="http://schemas.openxmlformats.org/drawingml/2006/picture">
+                <pic:pic xmlns:pic="http://schemas.openxmlformats.org/drawingml/2006/picture">
+                  <pic:nvPicPr>
+                    <pic:cNvPr id="1" name=""/>
+                    <pic:cNvPicPr/>
+                  </pic:nvPicPr>
+                  <pic:blipFill>
+                    <a:blip r:embed="rId6"/>
+                    <a:stretch>
+                      <a:fillRect/>
+                    </a:stretch>
+                  </pic:blipFill>
+                  <pic:spPr>
+                    <a:xfrm>
+                      <a:off x="0" y="0"/>
                       <a:ext cx="5400040" cy="1658620"/>
                     </a:xfrm>
                     <a:prstGeom prst="rect">
@@ -170,6 +325,880 @@
           </wp:inline>
         </w:drawing>
       </w:r>
+    </w:p>
+    <w:p>
+      <w:pPr>
+        <w:rPr>
+          <w:b/>
+        </w:rPr>
+      </w:pPr>
+    </w:p>
+    <w:p>
+      <w:pPr>
+        <w:rPr>
+          <w:b/>
+        </w:rPr>
+      </w:pPr>
+    </w:p>
+    <w:p>
+      <w:pPr>
+        <w:rPr>
+          <w:b/>
+        </w:rPr>
+      </w:pPr>
+      <w:r>
+        <w:rPr>
+          <w:b/>
+        </w:rPr>
+        <w:lastRenderedPageBreak/>
+        <w:t xml:space="preserve">Generación del repositorio </w:t>
+      </w:r>
+      <w:proofErr w:type="spellStart"/>
+      <w:r>
+        <w:rPr>
+          <w:b/>
+        </w:rPr>
+        <w:t>Git</w:t>
+      </w:r>
+      <w:proofErr w:type="spellEnd"/>
+      <w:r>
+        <w:rPr>
+          <w:b/>
+        </w:rPr>
+        <w:t xml:space="preserve"> y el "</w:t>
+      </w:r>
+      <w:proofErr w:type="spellStart"/>
+      <w:r>
+        <w:rPr>
+          <w:b/>
+        </w:rPr>
+        <w:t>commit</w:t>
+      </w:r>
+      <w:proofErr w:type="spellEnd"/>
+      <w:r>
+        <w:rPr>
+          <w:b/>
+        </w:rPr>
+        <w:t>" inicial de ese proyecto.</w:t>
+      </w:r>
+    </w:p>
+    <w:p>
+      <w:r>
+        <w:t xml:space="preserve">Creamos un repositorio </w:t>
+      </w:r>
+      <w:proofErr w:type="spellStart"/>
+      <w:r>
+        <w:t>Git</w:t>
+      </w:r>
+      <w:proofErr w:type="spellEnd"/>
+      <w:r>
+        <w:t xml:space="preserve"> abriendo una nueva terminal introduciendo los siguientes comandos: </w:t>
+      </w:r>
+    </w:p>
+    <w:p>
+      <w:pPr>
+        <w:rPr>
+          <w:i/>
+          <w:highlight w:val="yellow"/>
+        </w:rPr>
+      </w:pPr>
+      <w:proofErr w:type="spellStart"/>
+      <w:r>
+        <w:rPr>
+          <w:i/>
+          <w:highlight w:val="yellow"/>
+        </w:rPr>
+        <w:t>Git</w:t>
+      </w:r>
+      <w:proofErr w:type="spellEnd"/>
+      <w:r>
+        <w:rPr>
+          <w:i/>
+          <w:highlight w:val="yellow"/>
+        </w:rPr>
+        <w:t xml:space="preserve"> </w:t>
+      </w:r>
+      <w:proofErr w:type="spellStart"/>
+      <w:r>
+        <w:rPr>
+          <w:i/>
+          <w:highlight w:val="yellow"/>
+        </w:rPr>
+        <w:t>init</w:t>
+      </w:r>
+      <w:proofErr w:type="spellEnd"/>
+      <w:r>
+        <w:rPr>
+          <w:i/>
+          <w:highlight w:val="yellow"/>
+        </w:rPr>
+        <w:t xml:space="preserve"> </w:t>
+      </w:r>
+    </w:p>
+    <w:p>
+      <w:pPr>
+        <w:rPr>
+          <w:i/>
+          <w:highlight w:val="yellow"/>
+        </w:rPr>
+      </w:pPr>
+      <w:proofErr w:type="spellStart"/>
+      <w:r>
+        <w:rPr>
+          <w:i/>
+          <w:highlight w:val="yellow"/>
+        </w:rPr>
+        <w:t>Git</w:t>
+      </w:r>
+      <w:proofErr w:type="spellEnd"/>
+      <w:r>
+        <w:rPr>
+          <w:i/>
+          <w:highlight w:val="yellow"/>
+        </w:rPr>
+        <w:t xml:space="preserve"> </w:t>
+      </w:r>
+      <w:proofErr w:type="spellStart"/>
+      <w:r>
+        <w:rPr>
+          <w:i/>
+          <w:highlight w:val="yellow"/>
+        </w:rPr>
+        <w:t>add</w:t>
+      </w:r>
+      <w:proofErr w:type="spellEnd"/>
+      <w:r>
+        <w:rPr>
+          <w:i/>
+          <w:highlight w:val="yellow"/>
+        </w:rPr>
+        <w:t xml:space="preserve"> –A</w:t>
+      </w:r>
+    </w:p>
+    <w:p>
+      <w:pPr>
+        <w:rPr>
+          <w:i/>
+        </w:rPr>
+      </w:pPr>
+      <w:proofErr w:type="spellStart"/>
+      <w:r>
+        <w:rPr>
+          <w:i/>
+          <w:highlight w:val="yellow"/>
+        </w:rPr>
+        <w:t>Git</w:t>
+      </w:r>
+      <w:proofErr w:type="spellEnd"/>
+      <w:r>
+        <w:rPr>
+          <w:i/>
+          <w:highlight w:val="yellow"/>
+        </w:rPr>
+        <w:t xml:space="preserve"> </w:t>
+      </w:r>
+      <w:proofErr w:type="spellStart"/>
+      <w:r>
+        <w:rPr>
+          <w:i/>
+          <w:highlight w:val="yellow"/>
+        </w:rPr>
+        <w:t>commit</w:t>
+      </w:r>
+      <w:proofErr w:type="spellEnd"/>
+      <w:r>
+        <w:rPr>
+          <w:i/>
+          <w:highlight w:val="yellow"/>
+        </w:rPr>
+        <w:t xml:space="preserve"> –m “</w:t>
+      </w:r>
+      <w:proofErr w:type="spellStart"/>
+      <w:r>
+        <w:rPr>
+          <w:i/>
+          <w:highlight w:val="yellow"/>
+        </w:rPr>
+        <w:t>initial</w:t>
+      </w:r>
+      <w:proofErr w:type="spellEnd"/>
+      <w:r>
+        <w:rPr>
+          <w:i/>
+          <w:highlight w:val="yellow"/>
+        </w:rPr>
+        <w:t>”</w:t>
+      </w:r>
+    </w:p>
+    <w:p>
+      <w:pPr>
+        <w:rPr>
+          <w:b/>
+        </w:rPr>
+      </w:pPr>
+      <w:r>
+        <w:rPr>
+          <w:b/>
+        </w:rPr>
+        <w:drawing>
+          <wp:inline distT="0" distB="0" distL="0" distR="0" wp14:anchorId="7BE3320D" wp14:editId="30570942">
+            <wp:extent cx="5457825" cy="3409828"/>
+            <wp:effectExtent l="0" t="0" r="0" b="635"/>
+            <wp:docPr id="2" name="Imagen 2"/>
+            <wp:cNvGraphicFramePr>
+              <a:graphicFrameLocks xmlns:a="http://schemas.openxmlformats.org/drawingml/2006/main" noChangeAspect="1"/>
+            </wp:cNvGraphicFramePr>
+            <a:graphic xmlns:a="http://schemas.openxmlformats.org/drawingml/2006/main">
+              <a:graphicData uri="http://schemas.openxmlformats.org/drawingml/2006/picture">
+                <pic:pic xmlns:pic="http://schemas.openxmlformats.org/drawingml/2006/picture">
+                  <pic:nvPicPr>
+                    <pic:cNvPr id="1" name=""/>
+                    <pic:cNvPicPr/>
+                  </pic:nvPicPr>
+                  <pic:blipFill>
+                    <a:blip r:embed="rId7"/>
+                    <a:stretch>
+                      <a:fillRect/>
+                    </a:stretch>
+                  </pic:blipFill>
+                  <pic:spPr>
+                    <a:xfrm>
+                      <a:off x="0" y="0"/>
+                      <a:ext cx="5493423" cy="3432068"/>
+                    </a:xfrm>
+                    <a:prstGeom prst="rect">
+                      <a:avLst/>
+                    </a:prstGeom>
+                  </pic:spPr>
+                </pic:pic>
+              </a:graphicData>
+            </a:graphic>
+          </wp:inline>
+        </w:drawing>
+      </w:r>
+    </w:p>
+    <w:p>
+      <w:pPr>
+        <w:rPr>
+          <w:b/>
+        </w:rPr>
+      </w:pPr>
+      <w:r>
+        <w:rPr>
+          <w:b/>
+        </w:rPr>
+        <w:t>Creación de un repositorio principal en GitHub de ese proyecto.</w:t>
+      </w:r>
+    </w:p>
+    <w:p>
+      <w:r>
+        <w:t>Creamos</w:t>
+      </w:r>
+      <w:r>
+        <w:t xml:space="preserve"> un repositorio en </w:t>
+      </w:r>
+      <w:proofErr w:type="spellStart"/>
+      <w:r>
+        <w:t>Github</w:t>
+      </w:r>
+      <w:proofErr w:type="spellEnd"/>
+      <w:r>
+        <w:t>.</w:t>
+      </w:r>
+    </w:p>
+    <w:p>
+      <w:pPr>
+        <w:rPr>
+          <w:b/>
+        </w:rPr>
+      </w:pPr>
+      <w:r>
+        <w:rPr>
+          <w:b/>
+        </w:rPr>
+        <w:drawing>
+          <wp:inline distT="0" distB="0" distL="0" distR="0" wp14:anchorId="133D0AC5" wp14:editId="27D2D606">
+            <wp:extent cx="1771650" cy="1314450"/>
+            <wp:effectExtent l="0" t="0" r="0" b="0"/>
+            <wp:docPr id="5" name="Imagen 5"/>
+            <wp:cNvGraphicFramePr>
+              <a:graphicFrameLocks xmlns:a="http://schemas.openxmlformats.org/drawingml/2006/main" noChangeAspect="1"/>
+            </wp:cNvGraphicFramePr>
+            <a:graphic xmlns:a="http://schemas.openxmlformats.org/drawingml/2006/main">
+              <a:graphicData uri="http://schemas.openxmlformats.org/drawingml/2006/picture">
+                <pic:pic xmlns:pic="http://schemas.openxmlformats.org/drawingml/2006/picture">
+                  <pic:nvPicPr>
+                    <pic:cNvPr id="1" name=""/>
+                    <pic:cNvPicPr/>
+                  </pic:nvPicPr>
+                  <pic:blipFill>
+                    <a:blip r:embed="rId8"/>
+                    <a:stretch>
+                      <a:fillRect/>
+                    </a:stretch>
+                  </pic:blipFill>
+                  <pic:spPr>
+                    <a:xfrm>
+                      <a:off x="0" y="0"/>
+                      <a:ext cx="1771913" cy="1314645"/>
+                    </a:xfrm>
+                    <a:prstGeom prst="rect">
+                      <a:avLst/>
+                    </a:prstGeom>
+                  </pic:spPr>
+                </pic:pic>
+              </a:graphicData>
+            </a:graphic>
+          </wp:inline>
+        </w:drawing>
+      </w:r>
+    </w:p>
+    <w:p>
+      <w:pPr>
+        <w:rPr>
+          <w:b/>
+        </w:rPr>
+      </w:pPr>
+      <w:r>
+        <w:rPr>
+          <w:b/>
+        </w:rPr>
+        <w:drawing>
+          <wp:inline distT="0" distB="0" distL="0" distR="0" wp14:anchorId="05A6BBCE" wp14:editId="687F8C06">
+            <wp:extent cx="3590925" cy="1723390"/>
+            <wp:effectExtent l="0" t="0" r="9525" b="0"/>
+            <wp:docPr id="6" name="Imagen 6"/>
+            <wp:cNvGraphicFramePr>
+              <a:graphicFrameLocks xmlns:a="http://schemas.openxmlformats.org/drawingml/2006/main" noChangeAspect="1"/>
+            </wp:cNvGraphicFramePr>
+            <a:graphic xmlns:a="http://schemas.openxmlformats.org/drawingml/2006/main">
+              <a:graphicData uri="http://schemas.openxmlformats.org/drawingml/2006/picture">
+                <pic:pic xmlns:pic="http://schemas.openxmlformats.org/drawingml/2006/picture">
+                  <pic:nvPicPr>
+                    <pic:cNvPr id="1" name=""/>
+                    <pic:cNvPicPr/>
+                  </pic:nvPicPr>
+                  <pic:blipFill>
+                    <a:blip r:embed="rId9"/>
+                    <a:stretch>
+                      <a:fillRect/>
+                    </a:stretch>
+                  </pic:blipFill>
+                  <pic:spPr>
+                    <a:xfrm>
+                      <a:off x="0" y="0"/>
+                      <a:ext cx="3622240" cy="1738419"/>
+                    </a:xfrm>
+                    <a:prstGeom prst="rect">
+                      <a:avLst/>
+                    </a:prstGeom>
+                  </pic:spPr>
+                </pic:pic>
+              </a:graphicData>
+            </a:graphic>
+          </wp:inline>
+        </w:drawing>
+      </w:r>
+    </w:p>
+    <w:p>
+      <w:pPr>
+        <w:rPr>
+          <w:b/>
+        </w:rPr>
+      </w:pPr>
+      <w:r>
+        <w:lastRenderedPageBreak/>
+        <w:t>Y ejecutamos el comando en</w:t>
+      </w:r>
+      <w:r>
+        <w:t xml:space="preserve"> terminal de</w:t>
+      </w:r>
+      <w:r>
+        <w:t xml:space="preserve">l Studio </w:t>
+      </w:r>
+      <w:proofErr w:type="spellStart"/>
+      <w:r>
+        <w:t>Code</w:t>
+      </w:r>
+      <w:proofErr w:type="spellEnd"/>
+      <w:r>
+        <w:t xml:space="preserve"> para el enlace.</w:t>
+      </w:r>
+    </w:p>
+    <w:p>
+      <w:r>
+        <w:t xml:space="preserve">Una vez enlazados los repositorios, ejecutamos un </w:t>
+      </w:r>
+      <w:proofErr w:type="spellStart"/>
+      <w:r>
+        <w:t>push</w:t>
+      </w:r>
+      <w:proofErr w:type="spellEnd"/>
+      <w:r>
+        <w:t xml:space="preserve"> para enviar los cambios a </w:t>
+      </w:r>
+      <w:proofErr w:type="spellStart"/>
+      <w:r>
+        <w:t>Github</w:t>
+      </w:r>
+      <w:proofErr w:type="spellEnd"/>
+      <w:r>
+        <w:t>.</w:t>
+      </w:r>
+    </w:p>
+    <w:p>
+      <w:r>
+        <w:drawing>
+          <wp:inline distT="0" distB="0" distL="0" distR="0" wp14:anchorId="187B4F30" wp14:editId="159B0669">
+            <wp:extent cx="5400040" cy="1762125"/>
+            <wp:effectExtent l="0" t="0" r="0" b="9525"/>
+            <wp:docPr id="7" name="Imagen 7"/>
+            <wp:cNvGraphicFramePr>
+              <a:graphicFrameLocks xmlns:a="http://schemas.openxmlformats.org/drawingml/2006/main" noChangeAspect="1"/>
+            </wp:cNvGraphicFramePr>
+            <a:graphic xmlns:a="http://schemas.openxmlformats.org/drawingml/2006/main">
+              <a:graphicData uri="http://schemas.openxmlformats.org/drawingml/2006/picture">
+                <pic:pic xmlns:pic="http://schemas.openxmlformats.org/drawingml/2006/picture">
+                  <pic:nvPicPr>
+                    <pic:cNvPr id="1" name=""/>
+                    <pic:cNvPicPr/>
+                  </pic:nvPicPr>
+                  <pic:blipFill>
+                    <a:blip r:embed="rId10"/>
+                    <a:stretch>
+                      <a:fillRect/>
+                    </a:stretch>
+                  </pic:blipFill>
+                  <pic:spPr>
+                    <a:xfrm>
+                      <a:off x="0" y="0"/>
+                      <a:ext cx="5400040" cy="1762125"/>
+                    </a:xfrm>
+                    <a:prstGeom prst="rect">
+                      <a:avLst/>
+                    </a:prstGeom>
+                  </pic:spPr>
+                </pic:pic>
+              </a:graphicData>
+            </a:graphic>
+          </wp:inline>
+        </w:drawing>
+      </w:r>
+    </w:p>
+    <w:p>
+      <w:pPr>
+        <w:rPr>
+          <w:b/>
+        </w:rPr>
+      </w:pPr>
+    </w:p>
+    <w:p>
+      <w:pPr>
+        <w:rPr>
+          <w:b/>
+        </w:rPr>
+      </w:pPr>
+      <w:r>
+        <w:rPr>
+          <w:b/>
+        </w:rPr>
+        <w:t>Con otro usuario de GitHub, "</w:t>
+      </w:r>
+      <w:proofErr w:type="spellStart"/>
+      <w:r>
+        <w:rPr>
+          <w:b/>
+        </w:rPr>
+        <w:t>fork</w:t>
+      </w:r>
+      <w:proofErr w:type="spellEnd"/>
+      <w:r>
+        <w:rPr>
+          <w:b/>
+        </w:rPr>
+        <w:t>" del repositorio principal.</w:t>
+      </w:r>
+    </w:p>
+    <w:p>
+      <w:pPr>
+        <w:rPr>
+          <w:b/>
+        </w:rPr>
+      </w:pPr>
+      <w:r>
+        <w:rPr>
+          <w:b/>
+        </w:rPr>
+        <w:drawing>
+          <wp:inline distT="0" distB="0" distL="0" distR="0" wp14:anchorId="62FD034B" wp14:editId="28153765">
+            <wp:extent cx="5400040" cy="1237615"/>
+            <wp:effectExtent l="0" t="0" r="0" b="635"/>
+            <wp:docPr id="8" name="Imagen 8"/>
+            <wp:cNvGraphicFramePr>
+              <a:graphicFrameLocks xmlns:a="http://schemas.openxmlformats.org/drawingml/2006/main" noChangeAspect="1"/>
+            </wp:cNvGraphicFramePr>
+            <a:graphic xmlns:a="http://schemas.openxmlformats.org/drawingml/2006/main">
+              <a:graphicData uri="http://schemas.openxmlformats.org/drawingml/2006/picture">
+                <pic:pic xmlns:pic="http://schemas.openxmlformats.org/drawingml/2006/picture">
+                  <pic:nvPicPr>
+                    <pic:cNvPr id="1" name=""/>
+                    <pic:cNvPicPr/>
+                  </pic:nvPicPr>
+                  <pic:blipFill>
+                    <a:blip r:embed="rId11"/>
+                    <a:stretch>
+                      <a:fillRect/>
+                    </a:stretch>
+                  </pic:blipFill>
+                  <pic:spPr>
+                    <a:xfrm>
+                      <a:off x="0" y="0"/>
+                      <a:ext cx="5400040" cy="1237615"/>
+                    </a:xfrm>
+                    <a:prstGeom prst="rect">
+                      <a:avLst/>
+                    </a:prstGeom>
+                  </pic:spPr>
+                </pic:pic>
+              </a:graphicData>
+            </a:graphic>
+          </wp:inline>
+        </w:drawing>
+      </w:r>
+    </w:p>
+    <w:p>
+      <w:pPr>
+        <w:rPr>
+          <w:b/>
+        </w:rPr>
+      </w:pPr>
+      <w:r>
+        <w:rPr>
+          <w:b/>
+        </w:rPr>
+        <w:drawing>
+          <wp:inline distT="0" distB="0" distL="0" distR="0" wp14:anchorId="4DC4700A" wp14:editId="712C0761">
+            <wp:extent cx="4191585" cy="1362265"/>
+            <wp:effectExtent l="0" t="0" r="0" b="9525"/>
+            <wp:docPr id="9" name="Imagen 9"/>
+            <wp:cNvGraphicFramePr>
+              <a:graphicFrameLocks xmlns:a="http://schemas.openxmlformats.org/drawingml/2006/main" noChangeAspect="1"/>
+            </wp:cNvGraphicFramePr>
+            <a:graphic xmlns:a="http://schemas.openxmlformats.org/drawingml/2006/main">
+              <a:graphicData uri="http://schemas.openxmlformats.org/drawingml/2006/picture">
+                <pic:pic xmlns:pic="http://schemas.openxmlformats.org/drawingml/2006/picture">
+                  <pic:nvPicPr>
+                    <pic:cNvPr id="1" name=""/>
+                    <pic:cNvPicPr/>
+                  </pic:nvPicPr>
+                  <pic:blipFill>
+                    <a:blip r:embed="rId12"/>
+                    <a:stretch>
+                      <a:fillRect/>
+                    </a:stretch>
+                  </pic:blipFill>
+                  <pic:spPr>
+                    <a:xfrm>
+                      <a:off x="0" y="0"/>
+                      <a:ext cx="4191585" cy="1362265"/>
+                    </a:xfrm>
+                    <a:prstGeom prst="rect">
+                      <a:avLst/>
+                    </a:prstGeom>
+                  </pic:spPr>
+                </pic:pic>
+              </a:graphicData>
+            </a:graphic>
+          </wp:inline>
+        </w:drawing>
+      </w:r>
+    </w:p>
+    <w:p>
+      <w:pPr>
+        <w:rPr>
+          <w:b/>
+        </w:rPr>
+      </w:pPr>
+      <w:r>
+        <w:rPr>
+          <w:b/>
+        </w:rPr>
+        <w:t>Clonado del repositorio "</w:t>
+      </w:r>
+      <w:proofErr w:type="spellStart"/>
+      <w:r>
+        <w:rPr>
+          <w:b/>
+        </w:rPr>
+        <w:t>forked</w:t>
+      </w:r>
+      <w:proofErr w:type="spellEnd"/>
+      <w:r>
+        <w:rPr>
+          <w:b/>
+        </w:rPr>
+        <w:t>".</w:t>
+      </w:r>
+    </w:p>
+    <w:p>
+      <w:r>
+        <w:t xml:space="preserve">Para hacer el </w:t>
+      </w:r>
+      <w:proofErr w:type="spellStart"/>
+      <w:r>
+        <w:t>forked</w:t>
+      </w:r>
+      <w:proofErr w:type="spellEnd"/>
+      <w:r>
+        <w:t xml:space="preserve"> a nuestro pc local, y poder manipularlo con visual </w:t>
+      </w:r>
+      <w:proofErr w:type="spellStart"/>
+      <w:r>
+        <w:t>code</w:t>
+      </w:r>
+      <w:proofErr w:type="spellEnd"/>
+      <w:r>
+        <w:t>.</w:t>
+      </w:r>
+    </w:p>
+    <w:p>
+      <w:r>
+        <w:lastRenderedPageBreak/>
+        <w:t xml:space="preserve">Clicaremos en &lt;&gt; </w:t>
+      </w:r>
+      <w:proofErr w:type="spellStart"/>
+      <w:r>
+        <w:t>Code</w:t>
+      </w:r>
+      <w:proofErr w:type="spellEnd"/>
+      <w:r>
+        <w:t xml:space="preserve"> dentro del </w:t>
+      </w:r>
+      <w:proofErr w:type="spellStart"/>
+      <w:r>
+        <w:t>fork</w:t>
+      </w:r>
+      <w:proofErr w:type="spellEnd"/>
+      <w:r>
+        <w:t xml:space="preserve"> en </w:t>
+      </w:r>
+      <w:proofErr w:type="spellStart"/>
+      <w:r>
+        <w:t>github</w:t>
+      </w:r>
+      <w:proofErr w:type="spellEnd"/>
+      <w:r>
+        <w:t xml:space="preserve"> y copiaremos la </w:t>
+      </w:r>
+      <w:proofErr w:type="spellStart"/>
+      <w:r>
+        <w:t>url</w:t>
+      </w:r>
+      <w:proofErr w:type="spellEnd"/>
+      <w:r>
+        <w:t xml:space="preserve"> HTTPS.</w:t>
+      </w:r>
+      <w:r>
+        <w:drawing>
+          <wp:inline distT="0" distB="0" distL="0" distR="0" wp14:anchorId="083E53E5" wp14:editId="1B817A66">
+            <wp:extent cx="5400040" cy="2496820"/>
+            <wp:effectExtent l="0" t="0" r="0" b="0"/>
+            <wp:docPr id="10" name="Imagen 10"/>
+            <wp:cNvGraphicFramePr>
+              <a:graphicFrameLocks xmlns:a="http://schemas.openxmlformats.org/drawingml/2006/main" noChangeAspect="1"/>
+            </wp:cNvGraphicFramePr>
+            <a:graphic xmlns:a="http://schemas.openxmlformats.org/drawingml/2006/main">
+              <a:graphicData uri="http://schemas.openxmlformats.org/drawingml/2006/picture">
+                <pic:pic xmlns:pic="http://schemas.openxmlformats.org/drawingml/2006/picture">
+                  <pic:nvPicPr>
+                    <pic:cNvPr id="1" name=""/>
+                    <pic:cNvPicPr/>
+                  </pic:nvPicPr>
+                  <pic:blipFill>
+                    <a:blip r:embed="rId13"/>
+                    <a:stretch>
+                      <a:fillRect/>
+                    </a:stretch>
+                  </pic:blipFill>
+                  <pic:spPr>
+                    <a:xfrm>
+                      <a:off x="0" y="0"/>
+                      <a:ext cx="5400040" cy="2496820"/>
+                    </a:xfrm>
+                    <a:prstGeom prst="rect">
+                      <a:avLst/>
+                    </a:prstGeom>
+                  </pic:spPr>
+                </pic:pic>
+              </a:graphicData>
+            </a:graphic>
+          </wp:inline>
+        </w:drawing>
+      </w:r>
+    </w:p>
+    <w:p>
+      <w:r>
+        <w:t xml:space="preserve">Accedemos a visual </w:t>
+      </w:r>
+      <w:proofErr w:type="spellStart"/>
+      <w:r>
+        <w:t>studio</w:t>
+      </w:r>
+      <w:proofErr w:type="spellEnd"/>
+      <w:r>
+        <w:t xml:space="preserve"> </w:t>
+      </w:r>
+      <w:proofErr w:type="spellStart"/>
+      <w:r>
+        <w:t>code</w:t>
+      </w:r>
+      <w:proofErr w:type="spellEnd"/>
+      <w:r>
+        <w:t xml:space="preserve">, y con el comando </w:t>
+      </w:r>
+      <w:proofErr w:type="spellStart"/>
+      <w:r>
+        <w:t>git</w:t>
+      </w:r>
+      <w:proofErr w:type="spellEnd"/>
+      <w:r>
+        <w:t xml:space="preserve"> clone crearemos un </w:t>
+      </w:r>
+      <w:proofErr w:type="spellStart"/>
+      <w:r>
+        <w:t>forked</w:t>
+      </w:r>
+      <w:proofErr w:type="spellEnd"/>
+      <w:r>
+        <w:t xml:space="preserve"> del repositorio principal al que hicimos </w:t>
+      </w:r>
+      <w:proofErr w:type="spellStart"/>
+      <w:r>
+        <w:t>fork</w:t>
+      </w:r>
+      <w:proofErr w:type="spellEnd"/>
+      <w:r>
+        <w:t>.</w:t>
+      </w:r>
+    </w:p>
+    <w:p>
+      <w:r>
+        <w:drawing>
+          <wp:inline distT="0" distB="0" distL="0" distR="0" wp14:anchorId="12560DCB" wp14:editId="456B2D61">
+            <wp:extent cx="5400040" cy="924560"/>
+            <wp:effectExtent l="0" t="0" r="0" b="8890"/>
+            <wp:docPr id="11" name="Imagen 11"/>
+            <wp:cNvGraphicFramePr>
+              <a:graphicFrameLocks xmlns:a="http://schemas.openxmlformats.org/drawingml/2006/main" noChangeAspect="1"/>
+            </wp:cNvGraphicFramePr>
+            <a:graphic xmlns:a="http://schemas.openxmlformats.org/drawingml/2006/main">
+              <a:graphicData uri="http://schemas.openxmlformats.org/drawingml/2006/picture">
+                <pic:pic xmlns:pic="http://schemas.openxmlformats.org/drawingml/2006/picture">
+                  <pic:nvPicPr>
+                    <pic:cNvPr id="1" name=""/>
+                    <pic:cNvPicPr/>
+                  </pic:nvPicPr>
+                  <pic:blipFill>
+                    <a:blip r:embed="rId14"/>
+                    <a:stretch>
+                      <a:fillRect/>
+                    </a:stretch>
+                  </pic:blipFill>
+                  <pic:spPr>
+                    <a:xfrm>
+                      <a:off x="0" y="0"/>
+                      <a:ext cx="5400040" cy="924560"/>
+                    </a:xfrm>
+                    <a:prstGeom prst="rect">
+                      <a:avLst/>
+                    </a:prstGeom>
+                  </pic:spPr>
+                </pic:pic>
+              </a:graphicData>
+            </a:graphic>
+          </wp:inline>
+        </w:drawing>
+      </w:r>
+    </w:p>
+    <w:p>
+      <w:r>
+        <w:lastRenderedPageBreak/>
+        <w:t xml:space="preserve">Aquí tendríamos todo el clonado del repositorio en el pc local </w:t>
+      </w:r>
+      <w:r>
+        <w:drawing>
+          <wp:inline distT="0" distB="0" distL="0" distR="0" wp14:anchorId="7CC12AE0" wp14:editId="1996D394">
+            <wp:extent cx="5400040" cy="3868420"/>
+            <wp:effectExtent l="0" t="0" r="0" b="0"/>
+            <wp:docPr id="12" name="Imagen 12"/>
+            <wp:cNvGraphicFramePr>
+              <a:graphicFrameLocks xmlns:a="http://schemas.openxmlformats.org/drawingml/2006/main" noChangeAspect="1"/>
+            </wp:cNvGraphicFramePr>
+            <a:graphic xmlns:a="http://schemas.openxmlformats.org/drawingml/2006/main">
+              <a:graphicData uri="http://schemas.openxmlformats.org/drawingml/2006/picture">
+                <pic:pic xmlns:pic="http://schemas.openxmlformats.org/drawingml/2006/picture">
+                  <pic:nvPicPr>
+                    <pic:cNvPr id="1" name=""/>
+                    <pic:cNvPicPr/>
+                  </pic:nvPicPr>
+                  <pic:blipFill>
+                    <a:blip r:embed="rId15"/>
+                    <a:stretch>
+                      <a:fillRect/>
+                    </a:stretch>
+                  </pic:blipFill>
+                  <pic:spPr>
+                    <a:xfrm>
+                      <a:off x="0" y="0"/>
+                      <a:ext cx="5400040" cy="3868420"/>
+                    </a:xfrm>
+                    <a:prstGeom prst="rect">
+                      <a:avLst/>
+                    </a:prstGeom>
+                  </pic:spPr>
+                </pic:pic>
+              </a:graphicData>
+            </a:graphic>
+          </wp:inline>
+        </w:drawing>
+      </w:r>
+      <w:r>
+        <w:drawing>
+          <wp:inline distT="0" distB="0" distL="0" distR="0" wp14:anchorId="5363E6BA" wp14:editId="3A975C64">
+            <wp:extent cx="3200400" cy="4248150"/>
+            <wp:effectExtent l="0" t="0" r="0" b="0"/>
+            <wp:docPr id="13" name="Imagen 13"/>
+            <wp:cNvGraphicFramePr>
+              <a:graphicFrameLocks xmlns:a="http://schemas.openxmlformats.org/drawingml/2006/main" noChangeAspect="1"/>
+            </wp:cNvGraphicFramePr>
+            <a:graphic xmlns:a="http://schemas.openxmlformats.org/drawingml/2006/main">
+              <a:graphicData uri="http://schemas.openxmlformats.org/drawingml/2006/picture">
+                <pic:pic xmlns:pic="http://schemas.openxmlformats.org/drawingml/2006/picture">
+                  <pic:nvPicPr>
+                    <pic:cNvPr id="1" name=""/>
+                    <pic:cNvPicPr/>
+                  </pic:nvPicPr>
+                  <pic:blipFill>
+                    <a:blip r:embed="rId16"/>
+                    <a:stretch>
+                      <a:fillRect/>
+                    </a:stretch>
+                  </pic:blipFill>
+                  <pic:spPr>
+                    <a:xfrm>
+                      <a:off x="0" y="0"/>
+                      <a:ext cx="3209389" cy="4260082"/>
+                    </a:xfrm>
+                    <a:prstGeom prst="rect">
+                      <a:avLst/>
+                    </a:prstGeom>
+                  </pic:spPr>
+                </pic:pic>
+              </a:graphicData>
+            </a:graphic>
+          </wp:inline>
+        </w:drawing>
+      </w:r>
       <w:bookmarkStart w:id="0" w:name="_GoBack"/>
       <w:bookmarkEnd w:id="0"/>
     </w:p>
@@ -183,7 +1212,103 @@
         <w:rPr>
           <w:b/>
         </w:rPr>
-        <w:t xml:space="preserve">Generación del repositorio </w:t>
+        <w:t>Creación de rama y cambios en el código.</w:t>
+      </w:r>
+    </w:p>
+    <w:p>
+      <w:pPr>
+        <w:rPr>
+          <w:b/>
+        </w:rPr>
+      </w:pPr>
+      <w:r>
+        <w:rPr>
+          <w:b/>
+        </w:rPr>
+        <w:t>Apertura de la "</w:t>
+      </w:r>
+      <w:proofErr w:type="spellStart"/>
+      <w:r>
+        <w:rPr>
+          <w:b/>
+        </w:rPr>
+        <w:t>pull</w:t>
+      </w:r>
+      <w:proofErr w:type="spellEnd"/>
+      <w:r>
+        <w:rPr>
+          <w:b/>
+        </w:rPr>
+        <w:t xml:space="preserve"> </w:t>
+      </w:r>
+      <w:proofErr w:type="spellStart"/>
+      <w:r>
+        <w:rPr>
+          <w:b/>
+        </w:rPr>
+        <w:t>request</w:t>
+      </w:r>
+      <w:proofErr w:type="spellEnd"/>
+      <w:r>
+        <w:rPr>
+          <w:b/>
+        </w:rPr>
+        <w:t>".</w:t>
+      </w:r>
+    </w:p>
+    <w:p>
+      <w:pPr>
+        <w:rPr>
+          <w:b/>
+        </w:rPr>
+      </w:pPr>
+      <w:r>
+        <w:rPr>
+          <w:b/>
+        </w:rPr>
+        <w:lastRenderedPageBreak/>
+        <w:t>Cierre de la "</w:t>
+      </w:r>
+      <w:proofErr w:type="spellStart"/>
+      <w:r>
+        <w:rPr>
+          <w:b/>
+        </w:rPr>
+        <w:t>pull</w:t>
+      </w:r>
+      <w:proofErr w:type="spellEnd"/>
+      <w:r>
+        <w:rPr>
+          <w:b/>
+        </w:rPr>
+        <w:t xml:space="preserve"> </w:t>
+      </w:r>
+      <w:proofErr w:type="spellStart"/>
+      <w:r>
+        <w:rPr>
+          <w:b/>
+        </w:rPr>
+        <w:t>request</w:t>
+      </w:r>
+      <w:proofErr w:type="spellEnd"/>
+      <w:r>
+        <w:rPr>
+          <w:b/>
+        </w:rPr>
+        <w:t>".</w:t>
+      </w:r>
+    </w:p>
+    <w:p>
+      <w:pPr>
+        <w:rPr>
+          <w:b/>
+        </w:rPr>
+      </w:pPr>
+      <w:r>
+        <w:rPr>
+          <w:b/>
+        </w:rPr>
+        <w:t xml:space="preserve">Técnicamente, los procesos deben utilizar los siguientes comandos de </w:t>
       </w:r>
       <w:proofErr w:type="spellStart"/>
       <w:r>
@@ -197,7 +1322,93 @@
         <w:rPr>
           <w:b/>
         </w:rPr>
-        <w:t xml:space="preserve"> y el "</w:t>
+        <w:t>.</w:t>
+      </w:r>
+    </w:p>
+    <w:p>
+      <w:pPr>
+        <w:rPr>
+          <w:b/>
+        </w:rPr>
+      </w:pPr>
+    </w:p>
+    <w:p>
+      <w:pPr>
+        <w:rPr>
+          <w:b/>
+        </w:rPr>
+      </w:pPr>
+      <w:proofErr w:type="spellStart"/>
+      <w:r>
+        <w:rPr>
+          <w:b/>
+        </w:rPr>
+        <w:t>git</w:t>
+      </w:r>
+      <w:proofErr w:type="spellEnd"/>
+      <w:r>
+        <w:rPr>
+          <w:b/>
+        </w:rPr>
+        <w:t xml:space="preserve"> </w:t>
+      </w:r>
+      <w:proofErr w:type="spellStart"/>
+      <w:r>
+        <w:rPr>
+          <w:b/>
+        </w:rPr>
+        <w:t>init</w:t>
+      </w:r>
+      <w:proofErr w:type="spellEnd"/>
+    </w:p>
+    <w:p>
+      <w:pPr>
+        <w:rPr>
+          <w:b/>
+        </w:rPr>
+      </w:pPr>
+      <w:proofErr w:type="spellStart"/>
+      <w:r>
+        <w:rPr>
+          <w:b/>
+        </w:rPr>
+        <w:t>git</w:t>
+      </w:r>
+      <w:proofErr w:type="spellEnd"/>
+      <w:r>
+        <w:rPr>
+          <w:b/>
+        </w:rPr>
+        <w:t xml:space="preserve"> </w:t>
+      </w:r>
+      <w:proofErr w:type="spellStart"/>
+      <w:r>
+        <w:rPr>
+          <w:b/>
+        </w:rPr>
+        <w:t>add</w:t>
+      </w:r>
+      <w:proofErr w:type="spellEnd"/>
+    </w:p>
+    <w:p>
+      <w:pPr>
+        <w:rPr>
+          <w:b/>
+        </w:rPr>
+      </w:pPr>
+      <w:proofErr w:type="spellStart"/>
+      <w:r>
+        <w:rPr>
+          <w:b/>
+        </w:rPr>
+        <w:t>git</w:t>
+      </w:r>
+      <w:proofErr w:type="spellEnd"/>
+      <w:r>
+        <w:rPr>
+          <w:b/>
+        </w:rPr>
+        <w:t xml:space="preserve"> </w:t>
       </w:r>
       <w:proofErr w:type="spellStart"/>
       <w:r>
@@ -207,111 +1418,19 @@
         <w:t>commit</w:t>
       </w:r>
       <w:proofErr w:type="spellEnd"/>
-      <w:r>
-        <w:rPr>
-          <w:b/>
-        </w:rPr>
-        <w:t>" inicial de ese proyecto.</w:t>
-      </w:r>
-    </w:p>
-    <w:p>
-      <w:pPr>
-        <w:rPr>
-          <w:b/>
-        </w:rPr>
-      </w:pPr>
-      <w:r>
-        <w:rPr>
-          <w:b/>
-        </w:rPr>
-        <w:t>Creación de un repositorio principal en GitHub de ese proyecto.</w:t>
-      </w:r>
-    </w:p>
-    <w:p>
-      <w:pPr>
-        <w:rPr>
-          <w:b/>
-        </w:rPr>
-      </w:pPr>
-      <w:r>
-        <w:rPr>
-          <w:b/>
-        </w:rPr>
-        <w:t>Con otro usuario de GitHub, "</w:t>
-      </w:r>
-      <w:proofErr w:type="spellStart"/>
-      <w:r>
-        <w:rPr>
-          <w:b/>
-        </w:rPr>
-        <w:t>fork</w:t>
-      </w:r>
-      <w:proofErr w:type="spellEnd"/>
-      <w:r>
-        <w:rPr>
-          <w:b/>
-        </w:rPr>
-        <w:t>" del repositorio principal.</w:t>
-      </w:r>
-    </w:p>
-    <w:p>
-      <w:pPr>
-        <w:rPr>
-          <w:b/>
-        </w:rPr>
-      </w:pPr>
-      <w:r>
-        <w:rPr>
-          <w:b/>
-        </w:rPr>
-        <w:t>Clonado del repositorio "</w:t>
-      </w:r>
-      <w:proofErr w:type="spellStart"/>
-      <w:r>
-        <w:rPr>
-          <w:b/>
-        </w:rPr>
-        <w:t>forked</w:t>
-      </w:r>
-      <w:proofErr w:type="spellEnd"/>
-      <w:r>
-        <w:rPr>
-          <w:b/>
-        </w:rPr>
-        <w:t>".</w:t>
-      </w:r>
-    </w:p>
-    <w:p>
-      <w:pPr>
-        <w:rPr>
-          <w:b/>
-        </w:rPr>
-      </w:pPr>
-      <w:r>
-        <w:rPr>
-          <w:b/>
-        </w:rPr>
-        <w:t>Creación de rama y cambios en el código.</w:t>
-      </w:r>
-    </w:p>
-    <w:p>
-      <w:pPr>
-        <w:rPr>
-          <w:b/>
-        </w:rPr>
-      </w:pPr>
-      <w:r>
-        <w:rPr>
-          <w:b/>
-        </w:rPr>
-        <w:t>Apertura de la "</w:t>
-      </w:r>
-      <w:proofErr w:type="spellStart"/>
-      <w:r>
-        <w:rPr>
-          <w:b/>
-        </w:rPr>
-        <w:t>pull</w:t>
+    </w:p>
+    <w:p>
+      <w:pPr>
+        <w:rPr>
+          <w:b/>
+        </w:rPr>
+      </w:pPr>
+      <w:proofErr w:type="spellStart"/>
+      <w:r>
+        <w:rPr>
+          <w:b/>
+        </w:rPr>
+        <w:t>git</w:t>
       </w:r>
       <w:proofErr w:type="spellEnd"/>
       <w:r>
@@ -325,34 +1444,22 @@
         <w:rPr>
           <w:b/>
         </w:rPr>
-        <w:t>request</w:t>
-      </w:r>
-      <w:proofErr w:type="spellEnd"/>
-      <w:r>
-        <w:rPr>
-          <w:b/>
-        </w:rPr>
-        <w:t>".</w:t>
-      </w:r>
-    </w:p>
-    <w:p>
-      <w:pPr>
-        <w:rPr>
-          <w:b/>
-        </w:rPr>
-      </w:pPr>
-      <w:r>
-        <w:rPr>
-          <w:b/>
-        </w:rPr>
-        <w:t>Cierre de la "</w:t>
-      </w:r>
-      <w:proofErr w:type="spellStart"/>
-      <w:r>
-        <w:rPr>
-          <w:b/>
-        </w:rPr>
-        <w:t>pull</w:t>
+        <w:t>remote</w:t>
+      </w:r>
+      <w:proofErr w:type="spellEnd"/>
+    </w:p>
+    <w:p>
+      <w:pPr>
+        <w:rPr>
+          <w:b/>
+        </w:rPr>
+      </w:pPr>
+      <w:proofErr w:type="spellStart"/>
+      <w:r>
+        <w:rPr>
+          <w:b/>
+        </w:rPr>
+        <w:t>git</w:t>
       </w:r>
       <w:proofErr w:type="spellEnd"/>
       <w:r>
@@ -366,49 +1473,9 @@
         <w:rPr>
           <w:b/>
         </w:rPr>
-        <w:t>request</w:t>
-      </w:r>
-      <w:proofErr w:type="spellEnd"/>
-      <w:r>
-        <w:rPr>
-          <w:b/>
-        </w:rPr>
-        <w:t>".</w:t>
-      </w:r>
-    </w:p>
-    <w:p>
-      <w:pPr>
-        <w:rPr>
-          <w:b/>
-        </w:rPr>
-      </w:pPr>
-      <w:r>
-        <w:rPr>
-          <w:b/>
-        </w:rPr>
-        <w:t xml:space="preserve">Técnicamente, los procesos deben utilizar los siguientes comandos de </w:t>
-      </w:r>
-      <w:proofErr w:type="spellStart"/>
-      <w:r>
-        <w:rPr>
-          <w:b/>
-        </w:rPr>
-        <w:t>Git</w:t>
-      </w:r>
-      <w:proofErr w:type="spellEnd"/>
-      <w:r>
-        <w:rPr>
-          <w:b/>
-        </w:rPr>
-        <w:t>.</w:t>
-      </w:r>
-    </w:p>
-    <w:p>
-      <w:pPr>
-        <w:rPr>
-          <w:b/>
-        </w:rPr>
-      </w:pPr>
+        <w:t>push</w:t>
+      </w:r>
+      <w:proofErr w:type="spellEnd"/>
     </w:p>
     <w:p>
       <w:pPr>
@@ -428,6 +1495,27 @@
         <w:rPr>
           <w:b/>
         </w:rPr>
+        <w:t xml:space="preserve"> clone</w:t>
+      </w:r>
+    </w:p>
+    <w:p>
+      <w:pPr>
+        <w:rPr>
+          <w:b/>
+        </w:rPr>
+      </w:pPr>
+      <w:proofErr w:type="spellStart"/>
+      <w:r>
+        <w:rPr>
+          <w:b/>
+        </w:rPr>
+        <w:t>git</w:t>
+      </w:r>
+      <w:proofErr w:type="spellEnd"/>
+      <w:r>
+        <w:rPr>
+          <w:b/>
+        </w:rPr>
         <w:t xml:space="preserve"> </w:t>
       </w:r>
       <w:proofErr w:type="spellStart"/>
@@ -435,7 +1523,7 @@
         <w:rPr>
           <w:b/>
         </w:rPr>
-        <w:t>init</w:t>
+        <w:t>branch</w:t>
       </w:r>
       <w:proofErr w:type="spellEnd"/>
     </w:p>
@@ -464,172 +1552,6 @@
         <w:rPr>
           <w:b/>
         </w:rPr>
-        <w:t>add</w:t>
-      </w:r>
-      <w:proofErr w:type="spellEnd"/>
-    </w:p>
-    <w:p>
-      <w:pPr>
-        <w:rPr>
-          <w:b/>
-        </w:rPr>
-      </w:pPr>
-      <w:proofErr w:type="spellStart"/>
-      <w:r>
-        <w:rPr>
-          <w:b/>
-        </w:rPr>
-        <w:t>git</w:t>
-      </w:r>
-      <w:proofErr w:type="spellEnd"/>
-      <w:r>
-        <w:rPr>
-          <w:b/>
-        </w:rPr>
-        <w:t xml:space="preserve"> </w:t>
-      </w:r>
-      <w:proofErr w:type="spellStart"/>
-      <w:r>
-        <w:rPr>
-          <w:b/>
-        </w:rPr>
-        <w:t>commit</w:t>
-      </w:r>
-      <w:proofErr w:type="spellEnd"/>
-    </w:p>
-    <w:p>
-      <w:pPr>
-        <w:rPr>
-          <w:b/>
-        </w:rPr>
-      </w:pPr>
-      <w:proofErr w:type="spellStart"/>
-      <w:r>
-        <w:rPr>
-          <w:b/>
-        </w:rPr>
-        <w:t>git</w:t>
-      </w:r>
-      <w:proofErr w:type="spellEnd"/>
-      <w:r>
-        <w:rPr>
-          <w:b/>
-        </w:rPr>
-        <w:t xml:space="preserve"> </w:t>
-      </w:r>
-      <w:proofErr w:type="spellStart"/>
-      <w:r>
-        <w:rPr>
-          <w:b/>
-        </w:rPr>
-        <w:t>remote</w:t>
-      </w:r>
-      <w:proofErr w:type="spellEnd"/>
-    </w:p>
-    <w:p>
-      <w:pPr>
-        <w:rPr>
-          <w:b/>
-        </w:rPr>
-      </w:pPr>
-      <w:proofErr w:type="spellStart"/>
-      <w:r>
-        <w:rPr>
-          <w:b/>
-        </w:rPr>
-        <w:t>git</w:t>
-      </w:r>
-      <w:proofErr w:type="spellEnd"/>
-      <w:r>
-        <w:rPr>
-          <w:b/>
-        </w:rPr>
-        <w:t xml:space="preserve"> </w:t>
-      </w:r>
-      <w:proofErr w:type="spellStart"/>
-      <w:r>
-        <w:rPr>
-          <w:b/>
-        </w:rPr>
-        <w:t>push</w:t>
-      </w:r>
-      <w:proofErr w:type="spellEnd"/>
-    </w:p>
-    <w:p>
-      <w:pPr>
-        <w:rPr>
-          <w:b/>
-        </w:rPr>
-      </w:pPr>
-      <w:proofErr w:type="spellStart"/>
-      <w:r>
-        <w:rPr>
-          <w:b/>
-        </w:rPr>
-        <w:t>git</w:t>
-      </w:r>
-      <w:proofErr w:type="spellEnd"/>
-      <w:r>
-        <w:rPr>
-          <w:b/>
-        </w:rPr>
-        <w:t xml:space="preserve"> clone</w:t>
-      </w:r>
-    </w:p>
-    <w:p>
-      <w:pPr>
-        <w:rPr>
-          <w:b/>
-        </w:rPr>
-      </w:pPr>
-      <w:proofErr w:type="spellStart"/>
-      <w:r>
-        <w:rPr>
-          <w:b/>
-        </w:rPr>
-        <w:t>git</w:t>
-      </w:r>
-      <w:proofErr w:type="spellEnd"/>
-      <w:r>
-        <w:rPr>
-          <w:b/>
-        </w:rPr>
-        <w:t xml:space="preserve"> </w:t>
-      </w:r>
-      <w:proofErr w:type="spellStart"/>
-      <w:r>
-        <w:rPr>
-          <w:b/>
-        </w:rPr>
-        <w:t>branch</w:t>
-      </w:r>
-      <w:proofErr w:type="spellEnd"/>
-    </w:p>
-    <w:p>
-      <w:pPr>
-        <w:rPr>
-          <w:b/>
-        </w:rPr>
-      </w:pPr>
-      <w:proofErr w:type="spellStart"/>
-      <w:r>
-        <w:rPr>
-          <w:b/>
-        </w:rPr>
-        <w:t>git</w:t>
-      </w:r>
-      <w:proofErr w:type="spellEnd"/>
-      <w:r>
-        <w:rPr>
-          <w:b/>
-        </w:rPr>
-        <w:t xml:space="preserve"> </w:t>
-      </w:r>
-      <w:proofErr w:type="spellStart"/>
-      <w:r>
-        <w:rPr>
-          <w:b/>
-        </w:rPr>
         <w:t>checkout</w:t>
       </w:r>
       <w:proofErr w:type="spellEnd"/>
@@ -644,7 +1566,6 @@
         <w:rPr>
           <w:b/>
         </w:rPr>
-        <w:lastRenderedPageBreak/>
         <w:t xml:space="preserve">Desarrolla los pasos que hay que seguir para definir todo el ciclo de trabajo GitHub </w:t>
       </w:r>
       <w:proofErr w:type="spellStart"/>

</xml_diff>